<commit_message>
Report and output files
</commit_message>
<xml_diff>
--- a/Assignment-1/Report.docx
+++ b/Assignment-1/Report.docx
@@ -3,6 +3,1445 @@
 <w:document xmlns:wpc="http://schemas.microsoft.com/office/word/2010/wordprocessingCanvas" xmlns:cx="http://schemas.microsoft.com/office/drawing/2014/chartex" xmlns:cx1="http://schemas.microsoft.com/office/drawing/2015/9/8/chartex" xmlns:cx2="http://schemas.microsoft.com/office/drawing/2015/10/21/chartex" xmlns:cx3="http://schemas.microsoft.com/office/drawing/2016/5/9/chartex" xmlns:cx4="http://schemas.microsoft.com/office/drawing/2016/5/10/chartex" xmlns:cx5="http://schemas.microsoft.com/office/drawing/2016/5/11/chartex" xmlns:cx6="http://schemas.microsoft.com/office/drawing/2016/5/12/chartex" xmlns:cx7="http://schemas.microsoft.com/office/drawing/2016/5/13/chartex" xmlns:cx8="http://schemas.microsoft.com/office/drawing/2016/5/14/chartex" xmlns:mc="http://schemas.openxmlformats.org/markup-compatibility/2006" xmlns:o="urn:schemas-microsoft-com:office:office" xmlns:r="http://schemas.openxmlformats.org/officeDocument/2006/relationships" xmlns:m="http://schemas.openxmlformats.org/officeDocument/2006/math" xmlns:v="urn:schemas-microsoft-com:vml" xmlns:wp14="http://schemas.microsoft.com/office/word/2010/wordprocessingDrawing" xmlns:wp="http://schemas.openxmlformats.org/drawingml/2006/wordprocessingDrawing" xmlns:w10="urn:schemas-microsoft-com:office:word" xmlns:w="http://schemas.openxmlformats.org/wordprocessingml/2006/main" xmlns:w14="http://schemas.microsoft.com/office/word/2010/wordml" xmlns:w15="http://schemas.microsoft.com/office/word/2012/wordml" xmlns:w16se="http://schemas.microsoft.com/office/word/2015/wordml/symex" xmlns:wpg="http://schemas.microsoft.com/office/word/2010/wordprocessingGroup" xmlns:wpi="http://schemas.microsoft.com/office/word/2010/wordprocessingInk" xmlns:wne="http://schemas.microsoft.com/office/word/2006/wordml" xmlns:wps="http://schemas.microsoft.com/office/word/2010/wordprocessingShape" mc:Ignorable="w14 w15 w16se wp14">
   <w:body>
     <w:p>
+      <w:pPr>
+        <w:spacing w:after="0" w:line="2" w:lineRule="atLeast"/>
+        <w:ind w:left="567" w:hanging="567"/>
+        <w:rPr>
+          <w:rFonts w:ascii="Agency FB" w:hAnsi="Agency FB" w:cs="Times New Roman"/>
+          <w:sz w:val="40"/>
+          <w:szCs w:val="40"/>
+        </w:rPr>
+      </w:pPr>
+      <w:r>
+        <w:rPr>
+          <w:rFonts w:ascii="Agency FB" w:hAnsi="Agency FB" w:cs="Times New Roman"/>
+          <w:sz w:val="40"/>
+          <w:szCs w:val="40"/>
+        </w:rPr>
+        <w:t>Data Mining Assignment 1</w:t>
+      </w:r>
+    </w:p>
+    <w:p>
+      <w:pPr>
+        <w:spacing w:after="0" w:line="2" w:lineRule="atLeast"/>
+        <w:ind w:left="567" w:hanging="567"/>
+        <w:rPr>
+          <w:rFonts w:ascii="Agency FB" w:hAnsi="Agency FB" w:cs="Times New Roman"/>
+          <w:sz w:val="40"/>
+          <w:szCs w:val="40"/>
+        </w:rPr>
+      </w:pPr>
+    </w:p>
+    <w:p>
+      <w:pPr>
+        <w:spacing w:after="0" w:line="2" w:lineRule="atLeast"/>
+        <w:ind w:left="567" w:hanging="567"/>
+        <w:rPr>
+          <w:rFonts w:ascii="Cambria" w:hAnsi="Cambria" w:cs="Times New Roman"/>
+          <w:sz w:val="24"/>
+          <w:szCs w:val="40"/>
+        </w:rPr>
+      </w:pPr>
+      <w:r>
+        <w:rPr>
+          <w:rFonts w:ascii="Cambria" w:hAnsi="Cambria" w:cs="Times New Roman"/>
+          <w:sz w:val="24"/>
+          <w:szCs w:val="40"/>
+        </w:rPr>
+        <w:t>Vedic Sharma (2014B4A7424H)</w:t>
+      </w:r>
+    </w:p>
+    <w:p>
+      <w:pPr>
+        <w:spacing w:after="0" w:line="2" w:lineRule="atLeast"/>
+        <w:ind w:left="567" w:hanging="567"/>
+        <w:rPr>
+          <w:rFonts w:ascii="Cambria" w:hAnsi="Cambria" w:cs="Times New Roman"/>
+          <w:sz w:val="24"/>
+          <w:szCs w:val="40"/>
+        </w:rPr>
+      </w:pPr>
+      <w:r>
+        <w:rPr>
+          <w:rFonts w:ascii="Cambria" w:hAnsi="Cambria" w:cs="Times New Roman"/>
+          <w:sz w:val="24"/>
+          <w:szCs w:val="40"/>
+        </w:rPr>
+        <w:t>Mudit Pandey (2014A7PS017H)</w:t>
+      </w:r>
+    </w:p>
+    <w:p>
+      <w:pPr>
+        <w:spacing w:after="0" w:line="2" w:lineRule="atLeast"/>
+        <w:ind w:left="567" w:hanging="567"/>
+        <w:rPr>
+          <w:rFonts w:ascii="Cambria" w:hAnsi="Cambria" w:cs="Times New Roman"/>
+          <w:sz w:val="24"/>
+          <w:szCs w:val="40"/>
+        </w:rPr>
+      </w:pPr>
+    </w:p>
+    <w:p>
+      <w:pPr>
+        <w:spacing w:after="0" w:line="2" w:lineRule="atLeast"/>
+        <w:ind w:left="567" w:hanging="567"/>
+        <w:rPr>
+          <w:rFonts w:ascii="Cambria" w:hAnsi="Cambria" w:cs="Times New Roman"/>
+          <w:sz w:val="24"/>
+          <w:szCs w:val="40"/>
+        </w:rPr>
+      </w:pPr>
+      <w:r>
+        <w:rPr>
+          <w:rFonts w:ascii="Cambria" w:hAnsi="Cambria" w:cs="Times New Roman"/>
+          <w:b/>
+          <w:sz w:val="24"/>
+          <w:szCs w:val="40"/>
+        </w:rPr>
+        <w:t>Language used</w:t>
+      </w:r>
+      <w:r>
+        <w:rPr>
+          <w:rFonts w:ascii="Cambria" w:hAnsi="Cambria" w:cs="Times New Roman"/>
+          <w:sz w:val="24"/>
+          <w:szCs w:val="40"/>
+        </w:rPr>
+        <w:t>: C++</w:t>
+      </w:r>
+    </w:p>
+    <w:p>
+      <w:pPr>
+        <w:spacing w:after="0" w:line="2" w:lineRule="atLeast"/>
+        <w:ind w:left="567" w:hanging="567"/>
+        <w:rPr>
+          <w:rFonts w:ascii="Cambria" w:hAnsi="Cambria" w:cs="Times New Roman"/>
+          <w:sz w:val="24"/>
+          <w:szCs w:val="40"/>
+        </w:rPr>
+      </w:pPr>
+    </w:p>
+    <w:p>
+      <w:pPr>
+        <w:spacing w:after="0" w:line="2" w:lineRule="atLeast"/>
+        <w:ind w:left="567" w:hanging="567"/>
+        <w:rPr>
+          <w:rFonts w:ascii="Cambria" w:hAnsi="Cambria" w:cs="Times New Roman"/>
+          <w:b/>
+          <w:sz w:val="24"/>
+          <w:szCs w:val="40"/>
+        </w:rPr>
+      </w:pPr>
+      <w:r>
+        <w:rPr>
+          <w:rFonts w:ascii="Cambria" w:hAnsi="Cambria" w:cs="Times New Roman"/>
+          <w:b/>
+          <w:sz w:val="24"/>
+          <w:szCs w:val="40"/>
+        </w:rPr>
+        <w:t>Pre-processing:</w:t>
+      </w:r>
+    </w:p>
+    <w:p>
+      <w:pPr>
+        <w:spacing w:after="0" w:line="2" w:lineRule="atLeast"/>
+        <w:ind w:left="567" w:hanging="567"/>
+        <w:rPr>
+          <w:rFonts w:ascii="Cambria" w:hAnsi="Cambria" w:cs="Times New Roman"/>
+          <w:b/>
+          <w:sz w:val="24"/>
+          <w:szCs w:val="40"/>
+        </w:rPr>
+      </w:pPr>
+    </w:p>
+    <w:p>
+      <w:pPr>
+        <w:spacing w:line="2" w:lineRule="atLeast"/>
+        <w:ind w:left="567" w:hanging="567"/>
+        <w:rPr>
+          <w:rFonts w:ascii="Cambria" w:hAnsi="Cambria" w:cs="Times New Roman"/>
+          <w:sz w:val="24"/>
+          <w:szCs w:val="40"/>
+        </w:rPr>
+      </w:pPr>
+      <w:r>
+        <w:rPr>
+          <w:rFonts w:ascii="Cambria" w:hAnsi="Cambria" w:cs="Times New Roman"/>
+          <w:sz w:val="24"/>
+          <w:szCs w:val="40"/>
+        </w:rPr>
+        <w:t>We process the data as follows.</w:t>
+      </w:r>
+    </w:p>
+    <w:p>
+      <w:pPr>
+        <w:pStyle w:val="ListParagraph"/>
+        <w:numPr>
+          <w:ilvl w:val="0"/>
+          <w:numId w:val="1"/>
+        </w:numPr>
+        <w:spacing w:after="0" w:line="2" w:lineRule="atLeast"/>
+        <w:rPr>
+          <w:rFonts w:ascii="Cambria" w:hAnsi="Cambria" w:cs="Times New Roman"/>
+          <w:sz w:val="24"/>
+          <w:szCs w:val="40"/>
+        </w:rPr>
+      </w:pPr>
+      <w:r>
+        <w:rPr>
+          <w:rFonts w:ascii="Cambria" w:hAnsi="Cambria" w:cs="Times New Roman"/>
+          <w:sz w:val="24"/>
+          <w:szCs w:val="40"/>
+        </w:rPr>
+        <w:t>Treat each a</w:t>
+      </w:r>
+      <w:r>
+        <w:rPr>
+          <w:rFonts w:ascii="Cambria" w:hAnsi="Cambria" w:cs="Times New Roman"/>
+          <w:sz w:val="24"/>
+          <w:szCs w:val="40"/>
+        </w:rPr>
+        <w:t>ttribute answer (yes / no) as an item</w:t>
+      </w:r>
+    </w:p>
+    <w:p>
+      <w:pPr>
+        <w:pStyle w:val="ListParagraph"/>
+        <w:numPr>
+          <w:ilvl w:val="0"/>
+          <w:numId w:val="1"/>
+        </w:numPr>
+        <w:spacing w:after="0" w:line="2" w:lineRule="atLeast"/>
+        <w:rPr>
+          <w:rFonts w:ascii="Cambria" w:hAnsi="Cambria" w:cs="Times New Roman"/>
+          <w:sz w:val="24"/>
+          <w:szCs w:val="40"/>
+        </w:rPr>
+      </w:pPr>
+      <w:r>
+        <w:rPr>
+          <w:rFonts w:ascii="Cambria" w:hAnsi="Cambria" w:cs="Times New Roman"/>
+          <w:sz w:val="24"/>
+          <w:szCs w:val="40"/>
+        </w:rPr>
+        <w:t>Treat each candidate class (republican / democrat) as an item</w:t>
+      </w:r>
+    </w:p>
+    <w:p>
+      <w:pPr>
+        <w:pStyle w:val="ListParagraph"/>
+        <w:numPr>
+          <w:ilvl w:val="0"/>
+          <w:numId w:val="1"/>
+        </w:numPr>
+        <w:spacing w:after="0" w:line="2" w:lineRule="atLeast"/>
+        <w:rPr>
+          <w:rFonts w:ascii="Cambria" w:hAnsi="Cambria" w:cs="Times New Roman"/>
+          <w:sz w:val="24"/>
+          <w:szCs w:val="40"/>
+        </w:rPr>
+      </w:pPr>
+      <w:r>
+        <w:rPr>
+          <w:rFonts w:ascii="Cambria" w:hAnsi="Cambria" w:cs="Times New Roman"/>
+          <w:sz w:val="24"/>
+          <w:szCs w:val="40"/>
+        </w:rPr>
+        <w:t>For each candidate, consider a transaction</w:t>
+      </w:r>
+    </w:p>
+    <w:p>
+      <w:pPr>
+        <w:pStyle w:val="ListParagraph"/>
+        <w:numPr>
+          <w:ilvl w:val="1"/>
+          <w:numId w:val="1"/>
+        </w:numPr>
+        <w:spacing w:after="0" w:line="2" w:lineRule="atLeast"/>
+        <w:rPr>
+          <w:rFonts w:ascii="Cambria" w:hAnsi="Cambria" w:cs="Times New Roman"/>
+          <w:sz w:val="24"/>
+          <w:szCs w:val="40"/>
+        </w:rPr>
+      </w:pPr>
+      <w:r>
+        <w:rPr>
+          <w:rFonts w:ascii="Cambria" w:hAnsi="Cambria" w:cs="Times New Roman"/>
+          <w:sz w:val="24"/>
+          <w:szCs w:val="40"/>
+        </w:rPr>
+        <w:t xml:space="preserve">If the candidate answers a question yes, then an item corresponding to that question answered yes is inserted in the transaction. </w:t>
+      </w:r>
+    </w:p>
+    <w:p>
+      <w:pPr>
+        <w:pStyle w:val="ListParagraph"/>
+        <w:numPr>
+          <w:ilvl w:val="1"/>
+          <w:numId w:val="1"/>
+        </w:numPr>
+        <w:spacing w:after="0" w:line="2" w:lineRule="atLeast"/>
+        <w:rPr>
+          <w:rFonts w:ascii="Cambria" w:hAnsi="Cambria" w:cs="Times New Roman"/>
+          <w:sz w:val="24"/>
+          <w:szCs w:val="40"/>
+        </w:rPr>
+      </w:pPr>
+      <w:r>
+        <w:rPr>
+          <w:rFonts w:ascii="Cambria" w:hAnsi="Cambria" w:cs="Times New Roman"/>
+          <w:sz w:val="24"/>
+          <w:szCs w:val="40"/>
+        </w:rPr>
+        <w:t>Similarly, if the candidate answers no to that question.</w:t>
+      </w:r>
+    </w:p>
+    <w:p>
+      <w:pPr>
+        <w:pStyle w:val="ListParagraph"/>
+        <w:numPr>
+          <w:ilvl w:val="1"/>
+          <w:numId w:val="1"/>
+        </w:numPr>
+        <w:spacing w:after="0" w:line="2" w:lineRule="atLeast"/>
+        <w:rPr>
+          <w:rFonts w:ascii="Cambria" w:hAnsi="Cambria" w:cs="Times New Roman"/>
+          <w:sz w:val="24"/>
+          <w:szCs w:val="40"/>
+        </w:rPr>
+      </w:pPr>
+      <w:r>
+        <w:rPr>
+          <w:rFonts w:ascii="Cambria" w:hAnsi="Cambria" w:cs="Times New Roman"/>
+          <w:sz w:val="24"/>
+          <w:szCs w:val="40"/>
+        </w:rPr>
+        <w:t>If the candidate doesn’t answer, then no item is inserted in the transaction</w:t>
+      </w:r>
+    </w:p>
+    <w:p>
+      <w:pPr>
+        <w:spacing w:after="0" w:line="2" w:lineRule="atLeast"/>
+        <w:rPr>
+          <w:rFonts w:ascii="Cambria" w:hAnsi="Cambria" w:cs="Times New Roman"/>
+          <w:sz w:val="24"/>
+          <w:szCs w:val="40"/>
+        </w:rPr>
+      </w:pPr>
+    </w:p>
+    <w:p>
+      <w:pPr>
+        <w:spacing w:after="0" w:line="2" w:lineRule="atLeast"/>
+        <w:rPr>
+          <w:rFonts w:ascii="Cambria" w:hAnsi="Cambria" w:cs="Times New Roman"/>
+          <w:sz w:val="24"/>
+          <w:szCs w:val="40"/>
+        </w:rPr>
+      </w:pPr>
+      <w:r>
+        <w:rPr>
+          <w:rFonts w:ascii="Cambria" w:hAnsi="Cambria" w:cs="Times New Roman"/>
+          <w:sz w:val="24"/>
+          <w:szCs w:val="40"/>
+        </w:rPr>
+        <w:t>Here’s the key for each of the possible answers / class of each candidate</w:t>
+      </w:r>
+    </w:p>
+    <w:p>
+      <w:pPr>
+        <w:spacing w:after="0" w:line="2" w:lineRule="atLeast"/>
+        <w:rPr>
+          <w:rFonts w:ascii="Cambria" w:hAnsi="Cambria" w:cs="Times New Roman"/>
+          <w:sz w:val="24"/>
+          <w:szCs w:val="40"/>
+        </w:rPr>
+      </w:pPr>
+    </w:p>
+    <w:p>
+      <w:pPr>
+        <w:pStyle w:val="ListParagraph"/>
+        <w:numPr>
+          <w:ilvl w:val="0"/>
+          <w:numId w:val="3"/>
+        </w:numPr>
+        <w:spacing w:after="0" w:line="2" w:lineRule="atLeast"/>
+        <w:ind w:left="993" w:hanging="633"/>
+        <w:rPr>
+          <w:rFonts w:ascii="Cambria" w:hAnsi="Cambria" w:cs="Times New Roman"/>
+          <w:sz w:val="24"/>
+          <w:szCs w:val="40"/>
+        </w:rPr>
+      </w:pPr>
+      <w:r>
+        <w:rPr>
+          <w:rFonts w:ascii="Cambria" w:hAnsi="Cambria" w:cs="Times New Roman"/>
+          <w:sz w:val="24"/>
+          <w:szCs w:val="40"/>
+        </w:rPr>
+        <w:t>handicapped-infants=n</w:t>
+      </w:r>
+    </w:p>
+    <w:p>
+      <w:pPr>
+        <w:pStyle w:val="ListParagraph"/>
+        <w:numPr>
+          <w:ilvl w:val="0"/>
+          <w:numId w:val="3"/>
+        </w:numPr>
+        <w:spacing w:after="0" w:line="2" w:lineRule="atLeast"/>
+        <w:ind w:left="993" w:hanging="633"/>
+        <w:rPr>
+          <w:rFonts w:ascii="Cambria" w:hAnsi="Cambria" w:cs="Times New Roman"/>
+          <w:sz w:val="24"/>
+          <w:szCs w:val="40"/>
+        </w:rPr>
+      </w:pPr>
+      <w:r>
+        <w:rPr>
+          <w:rFonts w:ascii="Cambria" w:hAnsi="Cambria" w:cs="Times New Roman"/>
+          <w:sz w:val="24"/>
+          <w:szCs w:val="40"/>
+        </w:rPr>
+        <w:t>handicapped-infants=y</w:t>
+      </w:r>
+    </w:p>
+    <w:p>
+      <w:pPr>
+        <w:pStyle w:val="ListParagraph"/>
+        <w:numPr>
+          <w:ilvl w:val="0"/>
+          <w:numId w:val="3"/>
+        </w:numPr>
+        <w:spacing w:after="0" w:line="2" w:lineRule="atLeast"/>
+        <w:ind w:left="993" w:hanging="633"/>
+        <w:rPr>
+          <w:rFonts w:ascii="Cambria" w:hAnsi="Cambria" w:cs="Times New Roman"/>
+          <w:sz w:val="24"/>
+          <w:szCs w:val="40"/>
+        </w:rPr>
+      </w:pPr>
+      <w:r>
+        <w:rPr>
+          <w:rFonts w:ascii="Cambria" w:hAnsi="Cambria" w:cs="Times New Roman"/>
+          <w:sz w:val="24"/>
+          <w:szCs w:val="40"/>
+        </w:rPr>
+        <w:t>water-project-cost-sharing=n</w:t>
+      </w:r>
+    </w:p>
+    <w:p>
+      <w:pPr>
+        <w:pStyle w:val="ListParagraph"/>
+        <w:numPr>
+          <w:ilvl w:val="0"/>
+          <w:numId w:val="3"/>
+        </w:numPr>
+        <w:spacing w:after="0" w:line="2" w:lineRule="atLeast"/>
+        <w:ind w:left="993" w:hanging="633"/>
+        <w:rPr>
+          <w:rFonts w:ascii="Cambria" w:hAnsi="Cambria" w:cs="Times New Roman"/>
+          <w:sz w:val="24"/>
+          <w:szCs w:val="40"/>
+        </w:rPr>
+      </w:pPr>
+      <w:r>
+        <w:rPr>
+          <w:rFonts w:ascii="Cambria" w:hAnsi="Cambria" w:cs="Times New Roman"/>
+          <w:sz w:val="24"/>
+          <w:szCs w:val="40"/>
+        </w:rPr>
+        <w:t>water-project-cost-sharing=y</w:t>
+      </w:r>
+    </w:p>
+    <w:p>
+      <w:pPr>
+        <w:pStyle w:val="ListParagraph"/>
+        <w:numPr>
+          <w:ilvl w:val="0"/>
+          <w:numId w:val="3"/>
+        </w:numPr>
+        <w:spacing w:after="0" w:line="2" w:lineRule="atLeast"/>
+        <w:ind w:left="993" w:hanging="633"/>
+        <w:rPr>
+          <w:rFonts w:ascii="Cambria" w:hAnsi="Cambria" w:cs="Times New Roman"/>
+          <w:sz w:val="24"/>
+          <w:szCs w:val="40"/>
+        </w:rPr>
+      </w:pPr>
+      <w:r>
+        <w:rPr>
+          <w:rFonts w:ascii="Cambria" w:hAnsi="Cambria" w:cs="Times New Roman"/>
+          <w:sz w:val="24"/>
+          <w:szCs w:val="40"/>
+        </w:rPr>
+        <w:t>adoption-of-the-budget-resolution=n</w:t>
+      </w:r>
+    </w:p>
+    <w:p>
+      <w:pPr>
+        <w:pStyle w:val="ListParagraph"/>
+        <w:numPr>
+          <w:ilvl w:val="0"/>
+          <w:numId w:val="3"/>
+        </w:numPr>
+        <w:spacing w:after="0" w:line="2" w:lineRule="atLeast"/>
+        <w:ind w:left="993" w:hanging="633"/>
+        <w:rPr>
+          <w:rFonts w:ascii="Cambria" w:hAnsi="Cambria" w:cs="Times New Roman"/>
+          <w:sz w:val="24"/>
+          <w:szCs w:val="40"/>
+        </w:rPr>
+      </w:pPr>
+      <w:r>
+        <w:rPr>
+          <w:rFonts w:ascii="Cambria" w:hAnsi="Cambria" w:cs="Times New Roman"/>
+          <w:sz w:val="24"/>
+          <w:szCs w:val="40"/>
+        </w:rPr>
+        <w:t>adoption-of-the-budget-resolution=y</w:t>
+      </w:r>
+    </w:p>
+    <w:p>
+      <w:pPr>
+        <w:pStyle w:val="ListParagraph"/>
+        <w:numPr>
+          <w:ilvl w:val="0"/>
+          <w:numId w:val="3"/>
+        </w:numPr>
+        <w:spacing w:after="0" w:line="2" w:lineRule="atLeast"/>
+        <w:ind w:left="993" w:hanging="633"/>
+        <w:rPr>
+          <w:rFonts w:ascii="Cambria" w:hAnsi="Cambria" w:cs="Times New Roman"/>
+          <w:sz w:val="24"/>
+          <w:szCs w:val="40"/>
+        </w:rPr>
+      </w:pPr>
+      <w:r>
+        <w:rPr>
+          <w:rFonts w:ascii="Cambria" w:hAnsi="Cambria" w:cs="Times New Roman"/>
+          <w:sz w:val="24"/>
+          <w:szCs w:val="40"/>
+        </w:rPr>
+        <w:t>physician-fee-freeze=n</w:t>
+      </w:r>
+    </w:p>
+    <w:p>
+      <w:pPr>
+        <w:pStyle w:val="ListParagraph"/>
+        <w:numPr>
+          <w:ilvl w:val="0"/>
+          <w:numId w:val="3"/>
+        </w:numPr>
+        <w:spacing w:after="0" w:line="2" w:lineRule="atLeast"/>
+        <w:ind w:left="993" w:hanging="633"/>
+        <w:rPr>
+          <w:rFonts w:ascii="Cambria" w:hAnsi="Cambria" w:cs="Times New Roman"/>
+          <w:sz w:val="24"/>
+          <w:szCs w:val="40"/>
+        </w:rPr>
+      </w:pPr>
+      <w:r>
+        <w:rPr>
+          <w:rFonts w:ascii="Cambria" w:hAnsi="Cambria" w:cs="Times New Roman"/>
+          <w:sz w:val="24"/>
+          <w:szCs w:val="40"/>
+        </w:rPr>
+        <w:t>physician-fee-freeze=y</w:t>
+      </w:r>
+    </w:p>
+    <w:p>
+      <w:pPr>
+        <w:pStyle w:val="ListParagraph"/>
+        <w:numPr>
+          <w:ilvl w:val="0"/>
+          <w:numId w:val="3"/>
+        </w:numPr>
+        <w:spacing w:after="0" w:line="2" w:lineRule="atLeast"/>
+        <w:ind w:left="993" w:hanging="633"/>
+        <w:rPr>
+          <w:rFonts w:ascii="Cambria" w:hAnsi="Cambria" w:cs="Times New Roman"/>
+          <w:sz w:val="24"/>
+          <w:szCs w:val="40"/>
+        </w:rPr>
+      </w:pPr>
+      <w:r>
+        <w:rPr>
+          <w:rFonts w:ascii="Cambria" w:hAnsi="Cambria" w:cs="Times New Roman"/>
+          <w:sz w:val="24"/>
+          <w:szCs w:val="40"/>
+        </w:rPr>
+        <w:t>el-</w:t>
+      </w:r>
+      <w:proofErr w:type="spellStart"/>
+      <w:r>
+        <w:rPr>
+          <w:rFonts w:ascii="Cambria" w:hAnsi="Cambria" w:cs="Times New Roman"/>
+          <w:sz w:val="24"/>
+          <w:szCs w:val="40"/>
+        </w:rPr>
+        <w:t>salvador</w:t>
+      </w:r>
+      <w:proofErr w:type="spellEnd"/>
+      <w:r>
+        <w:rPr>
+          <w:rFonts w:ascii="Cambria" w:hAnsi="Cambria" w:cs="Times New Roman"/>
+          <w:sz w:val="24"/>
+          <w:szCs w:val="40"/>
+        </w:rPr>
+        <w:t>-aid=n</w:t>
+      </w:r>
+    </w:p>
+    <w:p>
+      <w:pPr>
+        <w:pStyle w:val="ListParagraph"/>
+        <w:numPr>
+          <w:ilvl w:val="0"/>
+          <w:numId w:val="3"/>
+        </w:numPr>
+        <w:spacing w:after="0" w:line="2" w:lineRule="atLeast"/>
+        <w:ind w:left="993" w:hanging="633"/>
+        <w:rPr>
+          <w:rFonts w:ascii="Cambria" w:hAnsi="Cambria" w:cs="Times New Roman"/>
+          <w:sz w:val="24"/>
+          <w:szCs w:val="40"/>
+        </w:rPr>
+      </w:pPr>
+      <w:r>
+        <w:rPr>
+          <w:rFonts w:ascii="Cambria" w:hAnsi="Cambria" w:cs="Times New Roman"/>
+          <w:sz w:val="24"/>
+          <w:szCs w:val="40"/>
+        </w:rPr>
+        <w:t>el-</w:t>
+      </w:r>
+      <w:proofErr w:type="spellStart"/>
+      <w:r>
+        <w:rPr>
+          <w:rFonts w:ascii="Cambria" w:hAnsi="Cambria" w:cs="Times New Roman"/>
+          <w:sz w:val="24"/>
+          <w:szCs w:val="40"/>
+        </w:rPr>
+        <w:t>salvador</w:t>
+      </w:r>
+      <w:proofErr w:type="spellEnd"/>
+      <w:r>
+        <w:rPr>
+          <w:rFonts w:ascii="Cambria" w:hAnsi="Cambria" w:cs="Times New Roman"/>
+          <w:sz w:val="24"/>
+          <w:szCs w:val="40"/>
+        </w:rPr>
+        <w:t>-aid=y</w:t>
+      </w:r>
+    </w:p>
+    <w:p>
+      <w:pPr>
+        <w:pStyle w:val="ListParagraph"/>
+        <w:numPr>
+          <w:ilvl w:val="0"/>
+          <w:numId w:val="3"/>
+        </w:numPr>
+        <w:spacing w:after="0" w:line="2" w:lineRule="atLeast"/>
+        <w:ind w:left="993" w:hanging="633"/>
+        <w:rPr>
+          <w:rFonts w:ascii="Cambria" w:hAnsi="Cambria" w:cs="Times New Roman"/>
+          <w:sz w:val="24"/>
+          <w:szCs w:val="40"/>
+        </w:rPr>
+      </w:pPr>
+      <w:r>
+        <w:rPr>
+          <w:rFonts w:ascii="Cambria" w:hAnsi="Cambria" w:cs="Times New Roman"/>
+          <w:sz w:val="24"/>
+          <w:szCs w:val="40"/>
+        </w:rPr>
+        <w:t>religious-groups-in-schools=n</w:t>
+      </w:r>
+    </w:p>
+    <w:p>
+      <w:pPr>
+        <w:pStyle w:val="ListParagraph"/>
+        <w:numPr>
+          <w:ilvl w:val="0"/>
+          <w:numId w:val="3"/>
+        </w:numPr>
+        <w:spacing w:after="0" w:line="2" w:lineRule="atLeast"/>
+        <w:ind w:left="993" w:hanging="633"/>
+        <w:rPr>
+          <w:rFonts w:ascii="Cambria" w:hAnsi="Cambria" w:cs="Times New Roman"/>
+          <w:sz w:val="24"/>
+          <w:szCs w:val="40"/>
+        </w:rPr>
+      </w:pPr>
+      <w:r>
+        <w:rPr>
+          <w:rFonts w:ascii="Cambria" w:hAnsi="Cambria" w:cs="Times New Roman"/>
+          <w:sz w:val="24"/>
+          <w:szCs w:val="40"/>
+        </w:rPr>
+        <w:t>religious-groups-in-schools=y</w:t>
+      </w:r>
+    </w:p>
+    <w:p>
+      <w:pPr>
+        <w:pStyle w:val="ListParagraph"/>
+        <w:numPr>
+          <w:ilvl w:val="0"/>
+          <w:numId w:val="3"/>
+        </w:numPr>
+        <w:spacing w:after="0" w:line="2" w:lineRule="atLeast"/>
+        <w:ind w:left="993" w:hanging="633"/>
+        <w:rPr>
+          <w:rFonts w:ascii="Cambria" w:hAnsi="Cambria" w:cs="Times New Roman"/>
+          <w:sz w:val="24"/>
+          <w:szCs w:val="40"/>
+        </w:rPr>
+      </w:pPr>
+      <w:r>
+        <w:rPr>
+          <w:rFonts w:ascii="Cambria" w:hAnsi="Cambria" w:cs="Times New Roman"/>
+          <w:sz w:val="24"/>
+          <w:szCs w:val="40"/>
+        </w:rPr>
+        <w:t>anti-satellite-test-ban=n</w:t>
+      </w:r>
+    </w:p>
+    <w:p>
+      <w:pPr>
+        <w:pStyle w:val="ListParagraph"/>
+        <w:numPr>
+          <w:ilvl w:val="0"/>
+          <w:numId w:val="3"/>
+        </w:numPr>
+        <w:spacing w:after="0" w:line="2" w:lineRule="atLeast"/>
+        <w:ind w:left="993" w:hanging="633"/>
+        <w:rPr>
+          <w:rFonts w:ascii="Cambria" w:hAnsi="Cambria" w:cs="Times New Roman"/>
+          <w:sz w:val="24"/>
+          <w:szCs w:val="40"/>
+        </w:rPr>
+      </w:pPr>
+      <w:r>
+        <w:rPr>
+          <w:rFonts w:ascii="Cambria" w:hAnsi="Cambria" w:cs="Times New Roman"/>
+          <w:sz w:val="24"/>
+          <w:szCs w:val="40"/>
+        </w:rPr>
+        <w:t>anti-satellite-test-ban=y</w:t>
+      </w:r>
+    </w:p>
+    <w:p>
+      <w:pPr>
+        <w:pStyle w:val="ListParagraph"/>
+        <w:numPr>
+          <w:ilvl w:val="0"/>
+          <w:numId w:val="3"/>
+        </w:numPr>
+        <w:spacing w:after="0" w:line="2" w:lineRule="atLeast"/>
+        <w:ind w:left="993" w:hanging="633"/>
+        <w:rPr>
+          <w:rFonts w:ascii="Cambria" w:hAnsi="Cambria" w:cs="Times New Roman"/>
+          <w:sz w:val="24"/>
+          <w:szCs w:val="40"/>
+        </w:rPr>
+      </w:pPr>
+      <w:r>
+        <w:rPr>
+          <w:rFonts w:ascii="Cambria" w:hAnsi="Cambria" w:cs="Times New Roman"/>
+          <w:sz w:val="24"/>
+          <w:szCs w:val="40"/>
+        </w:rPr>
+        <w:t>aid-to-</w:t>
+      </w:r>
+      <w:proofErr w:type="spellStart"/>
+      <w:r>
+        <w:rPr>
+          <w:rFonts w:ascii="Cambria" w:hAnsi="Cambria" w:cs="Times New Roman"/>
+          <w:sz w:val="24"/>
+          <w:szCs w:val="40"/>
+        </w:rPr>
+        <w:t>nicaraguan</w:t>
+      </w:r>
+      <w:proofErr w:type="spellEnd"/>
+      <w:r>
+        <w:rPr>
+          <w:rFonts w:ascii="Cambria" w:hAnsi="Cambria" w:cs="Times New Roman"/>
+          <w:sz w:val="24"/>
+          <w:szCs w:val="40"/>
+        </w:rPr>
+        <w:t>-contras=n</w:t>
+      </w:r>
+    </w:p>
+    <w:p>
+      <w:pPr>
+        <w:pStyle w:val="ListParagraph"/>
+        <w:numPr>
+          <w:ilvl w:val="0"/>
+          <w:numId w:val="3"/>
+        </w:numPr>
+        <w:spacing w:after="0" w:line="2" w:lineRule="atLeast"/>
+        <w:ind w:left="993" w:hanging="633"/>
+        <w:rPr>
+          <w:rFonts w:ascii="Cambria" w:hAnsi="Cambria" w:cs="Times New Roman"/>
+          <w:sz w:val="24"/>
+          <w:szCs w:val="40"/>
+        </w:rPr>
+      </w:pPr>
+      <w:r>
+        <w:rPr>
+          <w:rFonts w:ascii="Cambria" w:hAnsi="Cambria" w:cs="Times New Roman"/>
+          <w:sz w:val="24"/>
+          <w:szCs w:val="40"/>
+        </w:rPr>
+        <w:t>aid-to-</w:t>
+      </w:r>
+      <w:proofErr w:type="spellStart"/>
+      <w:r>
+        <w:rPr>
+          <w:rFonts w:ascii="Cambria" w:hAnsi="Cambria" w:cs="Times New Roman"/>
+          <w:sz w:val="24"/>
+          <w:szCs w:val="40"/>
+        </w:rPr>
+        <w:t>nicaraguan</w:t>
+      </w:r>
+      <w:proofErr w:type="spellEnd"/>
+      <w:r>
+        <w:rPr>
+          <w:rFonts w:ascii="Cambria" w:hAnsi="Cambria" w:cs="Times New Roman"/>
+          <w:sz w:val="24"/>
+          <w:szCs w:val="40"/>
+        </w:rPr>
+        <w:t>-contras=y</w:t>
+      </w:r>
+    </w:p>
+    <w:p>
+      <w:pPr>
+        <w:pStyle w:val="ListParagraph"/>
+        <w:numPr>
+          <w:ilvl w:val="0"/>
+          <w:numId w:val="3"/>
+        </w:numPr>
+        <w:spacing w:after="0" w:line="2" w:lineRule="atLeast"/>
+        <w:ind w:left="993" w:hanging="633"/>
+        <w:rPr>
+          <w:rFonts w:ascii="Cambria" w:hAnsi="Cambria" w:cs="Times New Roman"/>
+          <w:sz w:val="24"/>
+          <w:szCs w:val="40"/>
+        </w:rPr>
+      </w:pPr>
+      <w:r>
+        <w:rPr>
+          <w:rFonts w:ascii="Cambria" w:hAnsi="Cambria" w:cs="Times New Roman"/>
+          <w:sz w:val="24"/>
+          <w:szCs w:val="40"/>
+        </w:rPr>
+        <w:t>mx-missile=n</w:t>
+      </w:r>
+    </w:p>
+    <w:p>
+      <w:pPr>
+        <w:pStyle w:val="ListParagraph"/>
+        <w:numPr>
+          <w:ilvl w:val="0"/>
+          <w:numId w:val="3"/>
+        </w:numPr>
+        <w:spacing w:after="0" w:line="2" w:lineRule="atLeast"/>
+        <w:ind w:left="993" w:hanging="633"/>
+        <w:rPr>
+          <w:rFonts w:ascii="Cambria" w:hAnsi="Cambria" w:cs="Times New Roman"/>
+          <w:sz w:val="24"/>
+          <w:szCs w:val="40"/>
+        </w:rPr>
+      </w:pPr>
+      <w:r>
+        <w:rPr>
+          <w:rFonts w:ascii="Cambria" w:hAnsi="Cambria" w:cs="Times New Roman"/>
+          <w:sz w:val="24"/>
+          <w:szCs w:val="40"/>
+        </w:rPr>
+        <w:t>mx-missile=y</w:t>
+      </w:r>
+    </w:p>
+    <w:p>
+      <w:pPr>
+        <w:pStyle w:val="ListParagraph"/>
+        <w:numPr>
+          <w:ilvl w:val="0"/>
+          <w:numId w:val="3"/>
+        </w:numPr>
+        <w:spacing w:after="0" w:line="2" w:lineRule="atLeast"/>
+        <w:ind w:left="993" w:hanging="633"/>
+        <w:rPr>
+          <w:rFonts w:ascii="Cambria" w:hAnsi="Cambria" w:cs="Times New Roman"/>
+          <w:sz w:val="24"/>
+          <w:szCs w:val="40"/>
+        </w:rPr>
+      </w:pPr>
+      <w:r>
+        <w:rPr>
+          <w:rFonts w:ascii="Cambria" w:hAnsi="Cambria" w:cs="Times New Roman"/>
+          <w:sz w:val="24"/>
+          <w:szCs w:val="40"/>
+        </w:rPr>
+        <w:t>immigration=n</w:t>
+      </w:r>
+    </w:p>
+    <w:p>
+      <w:pPr>
+        <w:pStyle w:val="ListParagraph"/>
+        <w:numPr>
+          <w:ilvl w:val="0"/>
+          <w:numId w:val="3"/>
+        </w:numPr>
+        <w:spacing w:after="0" w:line="2" w:lineRule="atLeast"/>
+        <w:ind w:left="993" w:hanging="633"/>
+        <w:rPr>
+          <w:rFonts w:ascii="Cambria" w:hAnsi="Cambria" w:cs="Times New Roman"/>
+          <w:sz w:val="24"/>
+          <w:szCs w:val="40"/>
+        </w:rPr>
+      </w:pPr>
+      <w:r>
+        <w:rPr>
+          <w:rFonts w:ascii="Cambria" w:hAnsi="Cambria" w:cs="Times New Roman"/>
+          <w:sz w:val="24"/>
+          <w:szCs w:val="40"/>
+        </w:rPr>
+        <w:t>immigration=y</w:t>
+      </w:r>
+    </w:p>
+    <w:p>
+      <w:pPr>
+        <w:pStyle w:val="ListParagraph"/>
+        <w:numPr>
+          <w:ilvl w:val="0"/>
+          <w:numId w:val="3"/>
+        </w:numPr>
+        <w:spacing w:after="0" w:line="2" w:lineRule="atLeast"/>
+        <w:ind w:left="993" w:hanging="633"/>
+        <w:rPr>
+          <w:rFonts w:ascii="Cambria" w:hAnsi="Cambria" w:cs="Times New Roman"/>
+          <w:sz w:val="24"/>
+          <w:szCs w:val="40"/>
+        </w:rPr>
+      </w:pPr>
+      <w:proofErr w:type="spellStart"/>
+      <w:r>
+        <w:rPr>
+          <w:rFonts w:ascii="Cambria" w:hAnsi="Cambria" w:cs="Times New Roman"/>
+          <w:sz w:val="24"/>
+          <w:szCs w:val="40"/>
+        </w:rPr>
+        <w:t>synfuels</w:t>
+      </w:r>
+      <w:proofErr w:type="spellEnd"/>
+      <w:r>
+        <w:rPr>
+          <w:rFonts w:ascii="Cambria" w:hAnsi="Cambria" w:cs="Times New Roman"/>
+          <w:sz w:val="24"/>
+          <w:szCs w:val="40"/>
+        </w:rPr>
+        <w:t>-corporation-cutback=n</w:t>
+      </w:r>
+    </w:p>
+    <w:p>
+      <w:pPr>
+        <w:pStyle w:val="ListParagraph"/>
+        <w:numPr>
+          <w:ilvl w:val="0"/>
+          <w:numId w:val="3"/>
+        </w:numPr>
+        <w:spacing w:after="0" w:line="2" w:lineRule="atLeast"/>
+        <w:ind w:left="993" w:hanging="633"/>
+        <w:rPr>
+          <w:rFonts w:ascii="Cambria" w:hAnsi="Cambria" w:cs="Times New Roman"/>
+          <w:sz w:val="24"/>
+          <w:szCs w:val="40"/>
+        </w:rPr>
+      </w:pPr>
+      <w:r>
+        <w:rPr>
+          <w:rFonts w:ascii="Cambria" w:hAnsi="Cambria" w:cs="Times New Roman"/>
+          <w:sz w:val="24"/>
+          <w:szCs w:val="40"/>
+        </w:rPr>
+        <w:t>synfuels-corporation-cutback=y</w:t>
+      </w:r>
+    </w:p>
+    <w:p>
+      <w:pPr>
+        <w:pStyle w:val="ListParagraph"/>
+        <w:numPr>
+          <w:ilvl w:val="0"/>
+          <w:numId w:val="3"/>
+        </w:numPr>
+        <w:spacing w:after="0" w:line="2" w:lineRule="atLeast"/>
+        <w:ind w:left="993" w:hanging="633"/>
+        <w:rPr>
+          <w:rFonts w:ascii="Cambria" w:hAnsi="Cambria" w:cs="Times New Roman"/>
+          <w:sz w:val="24"/>
+          <w:szCs w:val="40"/>
+        </w:rPr>
+      </w:pPr>
+      <w:r>
+        <w:rPr>
+          <w:rFonts w:ascii="Cambria" w:hAnsi="Cambria" w:cs="Times New Roman"/>
+          <w:sz w:val="24"/>
+          <w:szCs w:val="40"/>
+        </w:rPr>
+        <w:t>education-spending=n</w:t>
+      </w:r>
+    </w:p>
+    <w:p>
+      <w:pPr>
+        <w:pStyle w:val="ListParagraph"/>
+        <w:numPr>
+          <w:ilvl w:val="0"/>
+          <w:numId w:val="3"/>
+        </w:numPr>
+        <w:spacing w:after="0" w:line="2" w:lineRule="atLeast"/>
+        <w:ind w:left="993" w:hanging="633"/>
+        <w:rPr>
+          <w:rFonts w:ascii="Cambria" w:hAnsi="Cambria" w:cs="Times New Roman"/>
+          <w:sz w:val="24"/>
+          <w:szCs w:val="40"/>
+        </w:rPr>
+      </w:pPr>
+      <w:r>
+        <w:rPr>
+          <w:rFonts w:ascii="Cambria" w:hAnsi="Cambria" w:cs="Times New Roman"/>
+          <w:sz w:val="24"/>
+          <w:szCs w:val="40"/>
+        </w:rPr>
+        <w:t>education-spending=y</w:t>
+      </w:r>
+    </w:p>
+    <w:p>
+      <w:pPr>
+        <w:pStyle w:val="ListParagraph"/>
+        <w:numPr>
+          <w:ilvl w:val="0"/>
+          <w:numId w:val="3"/>
+        </w:numPr>
+        <w:spacing w:after="0" w:line="2" w:lineRule="atLeast"/>
+        <w:ind w:left="993" w:hanging="633"/>
+        <w:rPr>
+          <w:rFonts w:ascii="Cambria" w:hAnsi="Cambria" w:cs="Times New Roman"/>
+          <w:sz w:val="24"/>
+          <w:szCs w:val="40"/>
+        </w:rPr>
+      </w:pPr>
+      <w:r>
+        <w:rPr>
+          <w:rFonts w:ascii="Cambria" w:hAnsi="Cambria" w:cs="Times New Roman"/>
+          <w:sz w:val="24"/>
+          <w:szCs w:val="40"/>
+        </w:rPr>
+        <w:t>superfund-right-to-sue=n</w:t>
+      </w:r>
+    </w:p>
+    <w:p>
+      <w:pPr>
+        <w:pStyle w:val="ListParagraph"/>
+        <w:numPr>
+          <w:ilvl w:val="0"/>
+          <w:numId w:val="3"/>
+        </w:numPr>
+        <w:spacing w:after="0" w:line="2" w:lineRule="atLeast"/>
+        <w:ind w:left="993" w:hanging="633"/>
+        <w:rPr>
+          <w:rFonts w:ascii="Cambria" w:hAnsi="Cambria" w:cs="Times New Roman"/>
+          <w:sz w:val="24"/>
+          <w:szCs w:val="40"/>
+        </w:rPr>
+      </w:pPr>
+      <w:r>
+        <w:rPr>
+          <w:rFonts w:ascii="Cambria" w:hAnsi="Cambria" w:cs="Times New Roman"/>
+          <w:sz w:val="24"/>
+          <w:szCs w:val="40"/>
+        </w:rPr>
+        <w:t>superfund-right-to-sue=y</w:t>
+      </w:r>
+    </w:p>
+    <w:p>
+      <w:pPr>
+        <w:pStyle w:val="ListParagraph"/>
+        <w:numPr>
+          <w:ilvl w:val="0"/>
+          <w:numId w:val="3"/>
+        </w:numPr>
+        <w:spacing w:after="0" w:line="2" w:lineRule="atLeast"/>
+        <w:ind w:left="993" w:hanging="633"/>
+        <w:rPr>
+          <w:rFonts w:ascii="Cambria" w:hAnsi="Cambria" w:cs="Times New Roman"/>
+          <w:sz w:val="24"/>
+          <w:szCs w:val="40"/>
+        </w:rPr>
+      </w:pPr>
+      <w:r>
+        <w:rPr>
+          <w:rFonts w:ascii="Cambria" w:hAnsi="Cambria" w:cs="Times New Roman"/>
+          <w:sz w:val="24"/>
+          <w:szCs w:val="40"/>
+        </w:rPr>
+        <w:t>crime=n</w:t>
+      </w:r>
+    </w:p>
+    <w:p>
+      <w:pPr>
+        <w:pStyle w:val="ListParagraph"/>
+        <w:numPr>
+          <w:ilvl w:val="0"/>
+          <w:numId w:val="3"/>
+        </w:numPr>
+        <w:spacing w:after="0" w:line="2" w:lineRule="atLeast"/>
+        <w:ind w:left="993" w:hanging="633"/>
+        <w:rPr>
+          <w:rFonts w:ascii="Cambria" w:hAnsi="Cambria" w:cs="Times New Roman"/>
+          <w:sz w:val="24"/>
+          <w:szCs w:val="40"/>
+        </w:rPr>
+      </w:pPr>
+      <w:r>
+        <w:rPr>
+          <w:rFonts w:ascii="Cambria" w:hAnsi="Cambria" w:cs="Times New Roman"/>
+          <w:sz w:val="24"/>
+          <w:szCs w:val="40"/>
+        </w:rPr>
+        <w:lastRenderedPageBreak/>
+        <w:t>crime=y</w:t>
+      </w:r>
+    </w:p>
+    <w:p>
+      <w:pPr>
+        <w:pStyle w:val="ListParagraph"/>
+        <w:numPr>
+          <w:ilvl w:val="0"/>
+          <w:numId w:val="3"/>
+        </w:numPr>
+        <w:spacing w:after="0" w:line="2" w:lineRule="atLeast"/>
+        <w:ind w:left="993" w:hanging="633"/>
+        <w:rPr>
+          <w:rFonts w:ascii="Cambria" w:hAnsi="Cambria" w:cs="Times New Roman"/>
+          <w:sz w:val="24"/>
+          <w:szCs w:val="40"/>
+        </w:rPr>
+      </w:pPr>
+      <w:r>
+        <w:rPr>
+          <w:rFonts w:ascii="Cambria" w:hAnsi="Cambria" w:cs="Times New Roman"/>
+          <w:sz w:val="24"/>
+          <w:szCs w:val="40"/>
+        </w:rPr>
+        <w:t>duty-free-exports=n</w:t>
+      </w:r>
+    </w:p>
+    <w:p>
+      <w:pPr>
+        <w:pStyle w:val="ListParagraph"/>
+        <w:numPr>
+          <w:ilvl w:val="0"/>
+          <w:numId w:val="3"/>
+        </w:numPr>
+        <w:spacing w:after="0" w:line="2" w:lineRule="atLeast"/>
+        <w:ind w:left="993" w:hanging="633"/>
+        <w:rPr>
+          <w:rFonts w:ascii="Cambria" w:hAnsi="Cambria" w:cs="Times New Roman"/>
+          <w:sz w:val="24"/>
+          <w:szCs w:val="40"/>
+        </w:rPr>
+      </w:pPr>
+      <w:r>
+        <w:rPr>
+          <w:rFonts w:ascii="Cambria" w:hAnsi="Cambria" w:cs="Times New Roman"/>
+          <w:sz w:val="24"/>
+          <w:szCs w:val="40"/>
+        </w:rPr>
+        <w:t>duty-free-exports=y</w:t>
+      </w:r>
+    </w:p>
+    <w:p>
+      <w:pPr>
+        <w:pStyle w:val="ListParagraph"/>
+        <w:numPr>
+          <w:ilvl w:val="0"/>
+          <w:numId w:val="3"/>
+        </w:numPr>
+        <w:spacing w:after="0" w:line="2" w:lineRule="atLeast"/>
+        <w:ind w:left="993" w:hanging="633"/>
+        <w:rPr>
+          <w:rFonts w:ascii="Cambria" w:hAnsi="Cambria" w:cs="Times New Roman"/>
+          <w:sz w:val="24"/>
+          <w:szCs w:val="40"/>
+        </w:rPr>
+      </w:pPr>
+      <w:r>
+        <w:rPr>
+          <w:rFonts w:ascii="Cambria" w:hAnsi="Cambria" w:cs="Times New Roman"/>
+          <w:sz w:val="24"/>
+          <w:szCs w:val="40"/>
+        </w:rPr>
+        <w:t>export-administration-act-south-</w:t>
+      </w:r>
+      <w:proofErr w:type="spellStart"/>
+      <w:r>
+        <w:rPr>
+          <w:rFonts w:ascii="Cambria" w:hAnsi="Cambria" w:cs="Times New Roman"/>
+          <w:sz w:val="24"/>
+          <w:szCs w:val="40"/>
+        </w:rPr>
+        <w:t>africa</w:t>
+      </w:r>
+      <w:proofErr w:type="spellEnd"/>
+      <w:r>
+        <w:rPr>
+          <w:rFonts w:ascii="Cambria" w:hAnsi="Cambria" w:cs="Times New Roman"/>
+          <w:sz w:val="24"/>
+          <w:szCs w:val="40"/>
+        </w:rPr>
+        <w:t>=n</w:t>
+      </w:r>
+    </w:p>
+    <w:p>
+      <w:pPr>
+        <w:pStyle w:val="ListParagraph"/>
+        <w:numPr>
+          <w:ilvl w:val="0"/>
+          <w:numId w:val="3"/>
+        </w:numPr>
+        <w:spacing w:after="0" w:line="2" w:lineRule="atLeast"/>
+        <w:ind w:left="993" w:hanging="633"/>
+        <w:rPr>
+          <w:rFonts w:ascii="Cambria" w:hAnsi="Cambria" w:cs="Times New Roman"/>
+          <w:sz w:val="24"/>
+          <w:szCs w:val="40"/>
+        </w:rPr>
+      </w:pPr>
+      <w:r>
+        <w:rPr>
+          <w:rFonts w:ascii="Cambria" w:hAnsi="Cambria" w:cs="Times New Roman"/>
+          <w:sz w:val="24"/>
+          <w:szCs w:val="40"/>
+        </w:rPr>
+        <w:t>export-administration-act-south-</w:t>
+      </w:r>
+      <w:proofErr w:type="spellStart"/>
+      <w:r>
+        <w:rPr>
+          <w:rFonts w:ascii="Cambria" w:hAnsi="Cambria" w:cs="Times New Roman"/>
+          <w:sz w:val="24"/>
+          <w:szCs w:val="40"/>
+        </w:rPr>
+        <w:t>africa</w:t>
+      </w:r>
+      <w:proofErr w:type="spellEnd"/>
+      <w:r>
+        <w:rPr>
+          <w:rFonts w:ascii="Cambria" w:hAnsi="Cambria" w:cs="Times New Roman"/>
+          <w:sz w:val="24"/>
+          <w:szCs w:val="40"/>
+        </w:rPr>
+        <w:t>=y</w:t>
+      </w:r>
+    </w:p>
+    <w:p>
+      <w:pPr>
+        <w:pStyle w:val="ListParagraph"/>
+        <w:numPr>
+          <w:ilvl w:val="0"/>
+          <w:numId w:val="3"/>
+        </w:numPr>
+        <w:spacing w:after="0" w:line="2" w:lineRule="atLeast"/>
+        <w:ind w:left="993" w:hanging="633"/>
+        <w:rPr>
+          <w:rFonts w:ascii="Cambria" w:hAnsi="Cambria" w:cs="Times New Roman"/>
+          <w:sz w:val="24"/>
+          <w:szCs w:val="40"/>
+        </w:rPr>
+      </w:pPr>
+      <w:r>
+        <w:rPr>
+          <w:rFonts w:ascii="Cambria" w:hAnsi="Cambria" w:cs="Times New Roman"/>
+          <w:sz w:val="24"/>
+          <w:szCs w:val="40"/>
+        </w:rPr>
+        <w:t>Class=republican</w:t>
+      </w:r>
+    </w:p>
+    <w:p>
+      <w:pPr>
+        <w:pStyle w:val="ListParagraph"/>
+        <w:numPr>
+          <w:ilvl w:val="0"/>
+          <w:numId w:val="3"/>
+        </w:numPr>
+        <w:spacing w:after="0" w:line="2" w:lineRule="atLeast"/>
+        <w:ind w:left="993" w:hanging="633"/>
+        <w:rPr>
+          <w:rFonts w:ascii="Cambria" w:hAnsi="Cambria" w:cs="Times New Roman"/>
+          <w:sz w:val="24"/>
+          <w:szCs w:val="40"/>
+        </w:rPr>
+      </w:pPr>
+      <w:r>
+        <w:rPr>
+          <w:rFonts w:ascii="Cambria" w:hAnsi="Cambria" w:cs="Times New Roman"/>
+          <w:sz w:val="24"/>
+          <w:szCs w:val="40"/>
+        </w:rPr>
+        <w:t>Class=democrat</w:t>
+      </w:r>
+    </w:p>
+    <w:p>
+      <w:pPr>
+        <w:spacing w:after="0" w:line="2" w:lineRule="atLeast"/>
+        <w:rPr>
+          <w:rFonts w:ascii="Cambria" w:hAnsi="Cambria" w:cs="Times New Roman"/>
+          <w:sz w:val="24"/>
+          <w:szCs w:val="40"/>
+        </w:rPr>
+      </w:pPr>
+    </w:p>
+    <w:p>
+      <w:pPr>
+        <w:spacing w:line="2" w:lineRule="atLeast"/>
+        <w:rPr>
+          <w:rFonts w:ascii="Cambria" w:hAnsi="Cambria" w:cs="Times New Roman"/>
+          <w:sz w:val="24"/>
+          <w:szCs w:val="40"/>
+        </w:rPr>
+      </w:pPr>
+      <w:r>
+        <w:rPr>
+          <w:rFonts w:ascii="Cambria" w:hAnsi="Cambria" w:cs="Times New Roman"/>
+          <w:sz w:val="24"/>
+          <w:szCs w:val="40"/>
+        </w:rPr>
+        <w:t>A republican candidate who only answered to spending for education will have a transaction</w:t>
+      </w:r>
+      <w:r>
+        <w:rPr>
+          <w:rFonts w:ascii="Cambria" w:hAnsi="Cambria" w:cs="Times New Roman"/>
+          <w:sz w:val="24"/>
+          <w:szCs w:val="40"/>
+        </w:rPr>
+        <w:t xml:space="preserve"> basket like</w:t>
+      </w:r>
+    </w:p>
+    <w:p>
+      <w:pPr>
+        <w:spacing w:line="2" w:lineRule="atLeast"/>
+        <w:rPr>
+          <w:rFonts w:ascii="Cambria" w:hAnsi="Cambria" w:cs="Times New Roman"/>
+          <w:sz w:val="24"/>
+          <w:szCs w:val="40"/>
+        </w:rPr>
+      </w:pPr>
+      <m:oMathPara>
+        <m:oMath>
+          <m:r>
+            <w:rPr>
+              <w:rFonts w:ascii="Cambria Math" w:hAnsi="Cambria Math" w:cs="Times New Roman"/>
+              <w:sz w:val="24"/>
+              <w:szCs w:val="40"/>
+            </w:rPr>
+            <m:t>{</m:t>
+          </m:r>
+          <m:r>
+            <w:rPr>
+              <w:rFonts w:ascii="Cambria Math" w:eastAsiaTheme="minorEastAsia" w:hAnsi="Cambria Math" w:cs="Times New Roman"/>
+              <w:sz w:val="24"/>
+              <w:szCs w:val="40"/>
+            </w:rPr>
+            <m:t>24, 33}</m:t>
+          </m:r>
+        </m:oMath>
+      </m:oMathPara>
+    </w:p>
+    <w:p>
+      <w:pPr>
+        <w:spacing w:after="0" w:line="2" w:lineRule="atLeast"/>
+        <w:rPr>
+          <w:rFonts w:ascii="Cambria" w:hAnsi="Cambria" w:cs="Times New Roman"/>
+          <w:sz w:val="24"/>
+        </w:rPr>
+      </w:pPr>
+      <w:r>
+        <w:rPr>
+          <w:rFonts w:ascii="Cambria" w:hAnsi="Cambria" w:cs="Times New Roman"/>
+          <w:sz w:val="24"/>
+        </w:rPr>
+        <w:t xml:space="preserve">From here we can apply </w:t>
+      </w:r>
+      <w:proofErr w:type="spellStart"/>
+      <w:r>
+        <w:rPr>
+          <w:rFonts w:ascii="Cambria" w:hAnsi="Cambria" w:cs="Times New Roman"/>
+          <w:sz w:val="24"/>
+        </w:rPr>
+        <w:t>Apriori</w:t>
+      </w:r>
+      <w:proofErr w:type="spellEnd"/>
+      <w:r>
+        <w:rPr>
+          <w:rFonts w:ascii="Cambria" w:hAnsi="Cambria" w:cs="Times New Roman"/>
+          <w:sz w:val="24"/>
+        </w:rPr>
+        <w:t xml:space="preserve"> algorithm to find interesting rules</w:t>
+      </w:r>
+    </w:p>
+    <w:p>
+      <w:pPr>
+        <w:spacing w:after="0" w:line="2" w:lineRule="atLeast"/>
+        <w:rPr>
+          <w:rFonts w:ascii="Cambria" w:hAnsi="Cambria" w:cs="Times New Roman"/>
+          <w:sz w:val="24"/>
+        </w:rPr>
+      </w:pPr>
+    </w:p>
+    <w:p>
+      <w:pPr>
+        <w:spacing w:after="0" w:line="2" w:lineRule="atLeast"/>
+        <w:rPr>
+          <w:rFonts w:ascii="Cambria" w:hAnsi="Cambria" w:cs="Times New Roman"/>
+          <w:b/>
+          <w:sz w:val="24"/>
+        </w:rPr>
+      </w:pPr>
+      <w:r>
+        <w:rPr>
+          <w:rFonts w:ascii="Cambria" w:hAnsi="Cambria" w:cs="Times New Roman"/>
+          <w:b/>
+          <w:sz w:val="24"/>
+        </w:rPr>
+        <w:t>Compilation Steps:</w:t>
+      </w:r>
+    </w:p>
+    <w:p>
+      <w:pPr>
+        <w:spacing w:after="0" w:line="2" w:lineRule="atLeast"/>
+        <w:ind w:left="567" w:hanging="567"/>
+        <w:rPr>
+          <w:rFonts w:ascii="Cambria" w:hAnsi="Cambria" w:cs="Times New Roman"/>
+        </w:rPr>
+      </w:pPr>
+    </w:p>
+    <w:p>
+      <w:pPr>
+        <w:spacing w:after="0" w:line="2" w:lineRule="atLeast"/>
+        <w:ind w:left="567" w:hanging="567"/>
+        <w:rPr>
+          <w:rFonts w:ascii="Cambria" w:hAnsi="Cambria" w:cs="Times New Roman"/>
+        </w:rPr>
+      </w:pPr>
+    </w:p>
+    <w:p>
+      <w:pPr>
+        <w:spacing w:after="0" w:line="2" w:lineRule="atLeast"/>
+        <w:ind w:left="567" w:hanging="567"/>
+        <w:rPr>
+          <w:rFonts w:ascii="Cambria" w:hAnsi="Cambria" w:cs="Times New Roman"/>
+        </w:rPr>
+      </w:pPr>
       <w:bookmarkStart w:id="0" w:name="_GoBack"/>
       <w:bookmarkEnd w:id="0"/>
     </w:p>
@@ -14,6 +1453,281 @@
     </w:sectPr>
   </w:body>
 </w:document>
+</file>
+
+<file path=word/numbering.xml><?xml version="1.0" encoding="utf-8"?>
+<w:numbering xmlns:wpc="http://schemas.microsoft.com/office/word/2010/wordprocessingCanvas" xmlns:cx="http://schemas.microsoft.com/office/drawing/2014/chartex" xmlns:cx1="http://schemas.microsoft.com/office/drawing/2015/9/8/chartex" xmlns:cx2="http://schemas.microsoft.com/office/drawing/2015/10/21/chartex" xmlns:cx3="http://schemas.microsoft.com/office/drawing/2016/5/9/chartex" xmlns:cx4="http://schemas.microsoft.com/office/drawing/2016/5/10/chartex" xmlns:cx5="http://schemas.microsoft.com/office/drawing/2016/5/11/chartex" xmlns:cx6="http://schemas.microsoft.com/office/drawing/2016/5/12/chartex" xmlns:cx7="http://schemas.microsoft.com/office/drawing/2016/5/13/chartex" xmlns:cx8="http://schemas.microsoft.com/office/drawing/2016/5/14/chartex" xmlns:mc="http://schemas.openxmlformats.org/markup-compatibility/2006" xmlns:o="urn:schemas-microsoft-com:office:office" xmlns:r="http://schemas.openxmlformats.org/officeDocument/2006/relationships" xmlns:m="http://schemas.openxmlformats.org/officeDocument/2006/math" xmlns:v="urn:schemas-microsoft-com:vml" xmlns:wp14="http://schemas.microsoft.com/office/word/2010/wordprocessingDrawing" xmlns:wp="http://schemas.openxmlformats.org/drawingml/2006/wordprocessingDrawing" xmlns:w10="urn:schemas-microsoft-com:office:word" xmlns:w="http://schemas.openxmlformats.org/wordprocessingml/2006/main" xmlns:w14="http://schemas.microsoft.com/office/word/2010/wordml" xmlns:w15="http://schemas.microsoft.com/office/word/2012/wordml" xmlns:w16se="http://schemas.microsoft.com/office/word/2015/wordml/symex" xmlns:wpg="http://schemas.microsoft.com/office/word/2010/wordprocessingGroup" xmlns:wpi="http://schemas.microsoft.com/office/word/2010/wordprocessingInk" xmlns:wne="http://schemas.microsoft.com/office/word/2006/wordml" xmlns:wps="http://schemas.microsoft.com/office/word/2010/wordprocessingShape" mc:Ignorable="w14 w15 w16se wp14">
+  <w:abstractNum w:abstractNumId="0" w15:restartNumberingAfterBreak="0">
+    <w:nsid w:val="13794B31"/>
+    <w:multiLevelType w:val="hybridMultilevel"/>
+    <w:tmpl w:val="A7C6ECBA"/>
+    <w:lvl w:ilvl="0" w:tplc="4009000F">
+      <w:start w:val="1"/>
+      <w:numFmt w:val="decimal"/>
+      <w:lvlText w:val="%1."/>
+      <w:lvlJc w:val="left"/>
+      <w:pPr>
+        <w:ind w:left="720" w:hanging="360"/>
+      </w:pPr>
+    </w:lvl>
+    <w:lvl w:ilvl="1" w:tplc="40090019">
+      <w:start w:val="1"/>
+      <w:numFmt w:val="lowerLetter"/>
+      <w:lvlText w:val="%2."/>
+      <w:lvlJc w:val="left"/>
+      <w:pPr>
+        <w:ind w:left="1440" w:hanging="360"/>
+      </w:pPr>
+    </w:lvl>
+    <w:lvl w:ilvl="2" w:tplc="4009001B" w:tentative="1">
+      <w:start w:val="1"/>
+      <w:numFmt w:val="lowerRoman"/>
+      <w:lvlText w:val="%3."/>
+      <w:lvlJc w:val="right"/>
+      <w:pPr>
+        <w:ind w:left="2160" w:hanging="180"/>
+      </w:pPr>
+    </w:lvl>
+    <w:lvl w:ilvl="3" w:tplc="4009000F" w:tentative="1">
+      <w:start w:val="1"/>
+      <w:numFmt w:val="decimal"/>
+      <w:lvlText w:val="%4."/>
+      <w:lvlJc w:val="left"/>
+      <w:pPr>
+        <w:ind w:left="2880" w:hanging="360"/>
+      </w:pPr>
+    </w:lvl>
+    <w:lvl w:ilvl="4" w:tplc="40090019" w:tentative="1">
+      <w:start w:val="1"/>
+      <w:numFmt w:val="lowerLetter"/>
+      <w:lvlText w:val="%5."/>
+      <w:lvlJc w:val="left"/>
+      <w:pPr>
+        <w:ind w:left="3600" w:hanging="360"/>
+      </w:pPr>
+    </w:lvl>
+    <w:lvl w:ilvl="5" w:tplc="4009001B" w:tentative="1">
+      <w:start w:val="1"/>
+      <w:numFmt w:val="lowerRoman"/>
+      <w:lvlText w:val="%6."/>
+      <w:lvlJc w:val="right"/>
+      <w:pPr>
+        <w:ind w:left="4320" w:hanging="180"/>
+      </w:pPr>
+    </w:lvl>
+    <w:lvl w:ilvl="6" w:tplc="4009000F" w:tentative="1">
+      <w:start w:val="1"/>
+      <w:numFmt w:val="decimal"/>
+      <w:lvlText w:val="%7."/>
+      <w:lvlJc w:val="left"/>
+      <w:pPr>
+        <w:ind w:left="5040" w:hanging="360"/>
+      </w:pPr>
+    </w:lvl>
+    <w:lvl w:ilvl="7" w:tplc="40090019" w:tentative="1">
+      <w:start w:val="1"/>
+      <w:numFmt w:val="lowerLetter"/>
+      <w:lvlText w:val="%8."/>
+      <w:lvlJc w:val="left"/>
+      <w:pPr>
+        <w:ind w:left="5760" w:hanging="360"/>
+      </w:pPr>
+    </w:lvl>
+    <w:lvl w:ilvl="8" w:tplc="4009001B" w:tentative="1">
+      <w:start w:val="1"/>
+      <w:numFmt w:val="lowerRoman"/>
+      <w:lvlText w:val="%9."/>
+      <w:lvlJc w:val="right"/>
+      <w:pPr>
+        <w:ind w:left="6480" w:hanging="180"/>
+      </w:pPr>
+    </w:lvl>
+  </w:abstractNum>
+  <w:abstractNum w:abstractNumId="1" w15:restartNumberingAfterBreak="0">
+    <w:nsid w:val="151D249C"/>
+    <w:multiLevelType w:val="hybridMultilevel"/>
+    <w:tmpl w:val="112E737E"/>
+    <w:lvl w:ilvl="0" w:tplc="61A68126">
+      <w:start w:val="1"/>
+      <w:numFmt w:val="decimal"/>
+      <w:lvlText w:val="%1-&gt;"/>
+      <w:lvlJc w:val="left"/>
+      <w:pPr>
+        <w:ind w:left="720" w:hanging="360"/>
+      </w:pPr>
+      <w:rPr>
+        <w:rFonts w:hint="default"/>
+      </w:rPr>
+    </w:lvl>
+    <w:lvl w:ilvl="1" w:tplc="40090019" w:tentative="1">
+      <w:start w:val="1"/>
+      <w:numFmt w:val="lowerLetter"/>
+      <w:lvlText w:val="%2."/>
+      <w:lvlJc w:val="left"/>
+      <w:pPr>
+        <w:ind w:left="1440" w:hanging="360"/>
+      </w:pPr>
+    </w:lvl>
+    <w:lvl w:ilvl="2" w:tplc="4009001B" w:tentative="1">
+      <w:start w:val="1"/>
+      <w:numFmt w:val="lowerRoman"/>
+      <w:lvlText w:val="%3."/>
+      <w:lvlJc w:val="right"/>
+      <w:pPr>
+        <w:ind w:left="2160" w:hanging="180"/>
+      </w:pPr>
+    </w:lvl>
+    <w:lvl w:ilvl="3" w:tplc="4009000F" w:tentative="1">
+      <w:start w:val="1"/>
+      <w:numFmt w:val="decimal"/>
+      <w:lvlText w:val="%4."/>
+      <w:lvlJc w:val="left"/>
+      <w:pPr>
+        <w:ind w:left="2880" w:hanging="360"/>
+      </w:pPr>
+    </w:lvl>
+    <w:lvl w:ilvl="4" w:tplc="40090019" w:tentative="1">
+      <w:start w:val="1"/>
+      <w:numFmt w:val="lowerLetter"/>
+      <w:lvlText w:val="%5."/>
+      <w:lvlJc w:val="left"/>
+      <w:pPr>
+        <w:ind w:left="3600" w:hanging="360"/>
+      </w:pPr>
+    </w:lvl>
+    <w:lvl w:ilvl="5" w:tplc="4009001B" w:tentative="1">
+      <w:start w:val="1"/>
+      <w:numFmt w:val="lowerRoman"/>
+      <w:lvlText w:val="%6."/>
+      <w:lvlJc w:val="right"/>
+      <w:pPr>
+        <w:ind w:left="4320" w:hanging="180"/>
+      </w:pPr>
+    </w:lvl>
+    <w:lvl w:ilvl="6" w:tplc="4009000F" w:tentative="1">
+      <w:start w:val="1"/>
+      <w:numFmt w:val="decimal"/>
+      <w:lvlText w:val="%7."/>
+      <w:lvlJc w:val="left"/>
+      <w:pPr>
+        <w:ind w:left="5040" w:hanging="360"/>
+      </w:pPr>
+    </w:lvl>
+    <w:lvl w:ilvl="7" w:tplc="40090019" w:tentative="1">
+      <w:start w:val="1"/>
+      <w:numFmt w:val="lowerLetter"/>
+      <w:lvlText w:val="%8."/>
+      <w:lvlJc w:val="left"/>
+      <w:pPr>
+        <w:ind w:left="5760" w:hanging="360"/>
+      </w:pPr>
+    </w:lvl>
+    <w:lvl w:ilvl="8" w:tplc="4009001B" w:tentative="1">
+      <w:start w:val="1"/>
+      <w:numFmt w:val="lowerRoman"/>
+      <w:lvlText w:val="%9."/>
+      <w:lvlJc w:val="right"/>
+      <w:pPr>
+        <w:ind w:left="6480" w:hanging="180"/>
+      </w:pPr>
+    </w:lvl>
+  </w:abstractNum>
+  <w:abstractNum w:abstractNumId="2" w15:restartNumberingAfterBreak="0">
+    <w:nsid w:val="46FC79DB"/>
+    <w:multiLevelType w:val="hybridMultilevel"/>
+    <w:tmpl w:val="2EBE737E"/>
+    <w:lvl w:ilvl="0" w:tplc="4009000F">
+      <w:start w:val="1"/>
+      <w:numFmt w:val="decimal"/>
+      <w:lvlText w:val="%1."/>
+      <w:lvlJc w:val="left"/>
+      <w:pPr>
+        <w:ind w:left="720" w:hanging="360"/>
+      </w:pPr>
+    </w:lvl>
+    <w:lvl w:ilvl="1" w:tplc="40090019" w:tentative="1">
+      <w:start w:val="1"/>
+      <w:numFmt w:val="lowerLetter"/>
+      <w:lvlText w:val="%2."/>
+      <w:lvlJc w:val="left"/>
+      <w:pPr>
+        <w:ind w:left="1440" w:hanging="360"/>
+      </w:pPr>
+    </w:lvl>
+    <w:lvl w:ilvl="2" w:tplc="4009001B" w:tentative="1">
+      <w:start w:val="1"/>
+      <w:numFmt w:val="lowerRoman"/>
+      <w:lvlText w:val="%3."/>
+      <w:lvlJc w:val="right"/>
+      <w:pPr>
+        <w:ind w:left="2160" w:hanging="180"/>
+      </w:pPr>
+    </w:lvl>
+    <w:lvl w:ilvl="3" w:tplc="4009000F" w:tentative="1">
+      <w:start w:val="1"/>
+      <w:numFmt w:val="decimal"/>
+      <w:lvlText w:val="%4."/>
+      <w:lvlJc w:val="left"/>
+      <w:pPr>
+        <w:ind w:left="2880" w:hanging="360"/>
+      </w:pPr>
+    </w:lvl>
+    <w:lvl w:ilvl="4" w:tplc="40090019" w:tentative="1">
+      <w:start w:val="1"/>
+      <w:numFmt w:val="lowerLetter"/>
+      <w:lvlText w:val="%5."/>
+      <w:lvlJc w:val="left"/>
+      <w:pPr>
+        <w:ind w:left="3600" w:hanging="360"/>
+      </w:pPr>
+    </w:lvl>
+    <w:lvl w:ilvl="5" w:tplc="4009001B" w:tentative="1">
+      <w:start w:val="1"/>
+      <w:numFmt w:val="lowerRoman"/>
+      <w:lvlText w:val="%6."/>
+      <w:lvlJc w:val="right"/>
+      <w:pPr>
+        <w:ind w:left="4320" w:hanging="180"/>
+      </w:pPr>
+    </w:lvl>
+    <w:lvl w:ilvl="6" w:tplc="4009000F" w:tentative="1">
+      <w:start w:val="1"/>
+      <w:numFmt w:val="decimal"/>
+      <w:lvlText w:val="%7."/>
+      <w:lvlJc w:val="left"/>
+      <w:pPr>
+        <w:ind w:left="5040" w:hanging="360"/>
+      </w:pPr>
+    </w:lvl>
+    <w:lvl w:ilvl="7" w:tplc="40090019" w:tentative="1">
+      <w:start w:val="1"/>
+      <w:numFmt w:val="lowerLetter"/>
+      <w:lvlText w:val="%8."/>
+      <w:lvlJc w:val="left"/>
+      <w:pPr>
+        <w:ind w:left="5760" w:hanging="360"/>
+      </w:pPr>
+    </w:lvl>
+    <w:lvl w:ilvl="8" w:tplc="4009001B" w:tentative="1">
+      <w:start w:val="1"/>
+      <w:numFmt w:val="lowerRoman"/>
+      <w:lvlText w:val="%9."/>
+      <w:lvlJc w:val="right"/>
+      <w:pPr>
+        <w:ind w:left="6480" w:hanging="180"/>
+      </w:pPr>
+    </w:lvl>
+  </w:abstractNum>
+  <w:num w:numId="1">
+    <w:abstractNumId w:val="0"/>
+  </w:num>
+  <w:num w:numId="2">
+    <w:abstractNumId w:val="2"/>
+  </w:num>
+  <w:num w:numId="3">
+    <w:abstractNumId w:val="1"/>
+  </w:num>
+</w:numbering>
 </file>
 
 <file path=word/styles.xml><?xml version="1.0" encoding="utf-8"?>
@@ -440,6 +2154,27 @@
     <w:semiHidden/>
     <w:unhideWhenUsed/>
   </w:style>
+  <w:style w:type="paragraph" w:styleId="ListParagraph">
+    <w:name w:val="List Paragraph"/>
+    <w:basedOn w:val="Normal"/>
+    <w:uiPriority w:val="34"/>
+    <w:qFormat/>
+    <w:rsid w:val="00153832"/>
+    <w:pPr>
+      <w:ind w:left="720"/>
+      <w:contextualSpacing/>
+    </w:pPr>
+  </w:style>
+  <w:style w:type="character" w:styleId="PlaceholderText">
+    <w:name w:val="Placeholder Text"/>
+    <w:basedOn w:val="DefaultParagraphFont"/>
+    <w:uiPriority w:val="99"/>
+    <w:semiHidden/>
+    <w:rsid w:val="0043323B"/>
+    <w:rPr>
+      <w:color w:val="808080"/>
+    </w:rPr>
+  </w:style>
 </w:styles>
 </file>
 

</xml_diff>